<commit_message>
Successful display on LCD
</commit_message>
<xml_diff>
--- a/Semester Project/Semester Project outline.docx
+++ b/Semester Project/Semester Project outline.docx
@@ -83,12 +83,196 @@
         </w:numPr>
       </w:pPr>
       <w:r>
-        <w:t>Apparent power = in Watts, multiplying RMS value current b</w:t>
+        <w:t>Apparent power = in Watts, multiplying RMS value current by RMS value of the voltage</w:t>
+      </w:r>
+    </w:p>
+    <w:p>
+      <w:r>
+        <w:t>Screen 0</w:t>
+      </w:r>
+    </w:p>
+    <w:p>
+      <w:pPr>
+        <w:pStyle w:val="ListParagraph"/>
+        <w:numPr>
+          <w:ilvl w:val="0"/>
+          <w:numId w:val="1"/>
+        </w:numPr>
+      </w:pPr>
+      <w:proofErr w:type="spellStart"/>
+      <w:r>
+        <w:t>Vrms</w:t>
+      </w:r>
+      <w:proofErr w:type="spellEnd"/>
+      <w:r>
+        <w:t xml:space="preserve"> = XXX.XX V</w:t>
+      </w:r>
+    </w:p>
+    <w:p>
+      <w:pPr>
+        <w:pStyle w:val="ListParagraph"/>
+        <w:numPr>
+          <w:ilvl w:val="0"/>
+          <w:numId w:val="1"/>
+        </w:numPr>
+      </w:pPr>
+      <w:proofErr w:type="spellStart"/>
+      <w:r>
+        <w:t>Irms</w:t>
+      </w:r>
+      <w:proofErr w:type="spellEnd"/>
+      <w:r>
+        <w:t xml:space="preserve">  = XXX.XX A</w:t>
+      </w:r>
+    </w:p>
+    <w:p>
+      <w:r>
+        <w:t>Screen 1</w:t>
+      </w:r>
+    </w:p>
+    <w:p>
+      <w:pPr>
+        <w:pStyle w:val="ListParagraph"/>
+        <w:numPr>
+          <w:ilvl w:val="0"/>
+          <w:numId w:val="1"/>
+        </w:numPr>
+      </w:pPr>
+      <w:r>
+        <w:t>Average Power</w:t>
+      </w:r>
+    </w:p>
+    <w:p>
+      <w:pPr>
+        <w:pStyle w:val="ListParagraph"/>
+        <w:numPr>
+          <w:ilvl w:val="0"/>
+          <w:numId w:val="1"/>
+        </w:numPr>
+      </w:pPr>
+      <w:r>
+        <w:t>= XXX.XX W</w:t>
       </w:r>
       <w:bookmarkStart w:id="0" w:name="_GoBack"/>
       <w:bookmarkEnd w:id="0"/>
-      <w:r>
-        <w:t>y RMS value of the voltage</w:t>
+    </w:p>
+    <w:p>
+      <w:r>
+        <w:t>Screen 2</w:t>
+      </w:r>
+    </w:p>
+    <w:p>
+      <w:pPr>
+        <w:pStyle w:val="ListParagraph"/>
+        <w:numPr>
+          <w:ilvl w:val="0"/>
+          <w:numId w:val="1"/>
+        </w:numPr>
+      </w:pPr>
+      <w:proofErr w:type="spellStart"/>
+      <w:r>
+        <w:t>Instan</w:t>
+      </w:r>
+      <w:proofErr w:type="spellEnd"/>
+      <w:r>
+        <w:t>. Power</w:t>
+      </w:r>
+    </w:p>
+    <w:p>
+      <w:pPr>
+        <w:pStyle w:val="ListParagraph"/>
+        <w:numPr>
+          <w:ilvl w:val="0"/>
+          <w:numId w:val="1"/>
+        </w:numPr>
+      </w:pPr>
+      <w:r>
+        <w:t>= XXX.XX VA</w:t>
+      </w:r>
+    </w:p>
+    <w:p>
+      <w:r>
+        <w:t>Screen 3</w:t>
+      </w:r>
+    </w:p>
+    <w:p>
+      <w:pPr>
+        <w:pStyle w:val="ListParagraph"/>
+        <w:numPr>
+          <w:ilvl w:val="0"/>
+          <w:numId w:val="1"/>
+        </w:numPr>
+      </w:pPr>
+      <w:r>
+        <w:t>Phase Angle</w:t>
+      </w:r>
+    </w:p>
+    <w:p>
+      <w:pPr>
+        <w:pStyle w:val="ListParagraph"/>
+        <w:numPr>
+          <w:ilvl w:val="0"/>
+          <w:numId w:val="1"/>
+        </w:numPr>
+      </w:pPr>
+      <w:r>
+        <w:t>= Leading/Lagging</w:t>
+      </w:r>
+    </w:p>
+    <w:p>
+      <w:pPr>
+        <w:rPr>
+          <w:noProof/>
+        </w:rPr>
+      </w:pPr>
+    </w:p>
+    <w:p>
+      <w:r>
+        <w:rPr>
+          <w:noProof/>
+        </w:rPr>
+        <w:drawing>
+          <wp:inline distT="0" distB="0" distL="0" distR="0" wp14:anchorId="04CAC5C1" wp14:editId="0CF4BEE5">
+            <wp:extent cx="7007380" cy="1323975"/>
+            <wp:effectExtent l="0" t="0" r="3175" b="0"/>
+            <wp:docPr id="1" name="Picture 1"/>
+            <wp:cNvGraphicFramePr>
+              <a:graphicFrameLocks xmlns:a="http://schemas.openxmlformats.org/drawingml/2006/main" noChangeAspect="1"/>
+            </wp:cNvGraphicFramePr>
+            <a:graphic xmlns:a="http://schemas.openxmlformats.org/drawingml/2006/main">
+              <a:graphicData uri="http://schemas.openxmlformats.org/drawingml/2006/picture">
+                <pic:pic xmlns:pic="http://schemas.openxmlformats.org/drawingml/2006/picture">
+                  <pic:nvPicPr>
+                    <pic:cNvPr id="1" name=""/>
+                    <pic:cNvPicPr/>
+                  </pic:nvPicPr>
+                  <pic:blipFill rotWithShape="1">
+                    <a:blip r:embed="rId5"/>
+                    <a:srcRect t="40479" r="30448" b="36146"/>
+                    <a:stretch/>
+                  </pic:blipFill>
+                  <pic:spPr bwMode="auto">
+                    <a:xfrm>
+                      <a:off x="0" y="0"/>
+                      <a:ext cx="7016345" cy="1325669"/>
+                    </a:xfrm>
+                    <a:prstGeom prst="rect">
+                      <a:avLst/>
+                    </a:prstGeom>
+                    <a:ln>
+                      <a:noFill/>
+                    </a:ln>
+                    <a:extLst>
+                      <a:ext uri="{53640926-AAD7-44D8-BBD7-CCE9431645EC}">
+                        <a14:shadowObscured xmlns:a14="http://schemas.microsoft.com/office/drawing/2010/main"/>
+                      </a:ext>
+                    </a:extLst>
+                  </pic:spPr>
+                </pic:pic>
+              </a:graphicData>
+            </a:graphic>
+          </wp:inline>
+        </w:drawing>
       </w:r>
     </w:p>
     <w:sectPr>

</xml_diff>